<commit_message>
Revisada hasta la ADD-030  y alternativas propuestas
</commit_message>
<xml_diff>
--- a/Iteración 4/Decisiones de Diseño revisadas por ASC/ADD-017.docx
+++ b/Iteración 4/Decisiones de Diseño revisadas por ASC/ADD-017.docx
@@ -432,6 +432,11 @@
             <w:r>
               <w:t>8</w:t>
             </w:r>
+            <w:r>
+              <w:t>, Alternativa-ADD-017</w:t>
+            </w:r>
+            <w:bookmarkStart w:id="0" w:name="_GoBack"/>
+            <w:bookmarkEnd w:id="0"/>
           </w:p>
         </w:tc>
       </w:tr>
@@ -514,8 +519,6 @@
             <w:r>
               <w:t>Cumple los requisitos, fácil adquisición</w:t>
             </w:r>
-            <w:bookmarkStart w:id="0" w:name="_GoBack"/>
-            <w:bookmarkEnd w:id="0"/>
           </w:p>
         </w:tc>
       </w:tr>

</xml_diff>